<commit_message>
Xay dung cau truc project
</commit_message>
<xml_diff>
--- a/docs/requirement/yeu-cau-chuc-nang.docx
+++ b/docs/requirement/yeu-cau-chuc-nang.docx
@@ -27,8 +27,13 @@
         </w:tabs>
       </w:pPr>
       <w:r>
-        <w:t>Đăng nhập, đăng ký, sửa thông tin cá nhân</w:t>
-      </w:r>
+        <w:t xml:space="preserve">Đăng nhập, đăng ký, sửa thông tin cá </w:t>
+      </w:r>
+      <w:r>
+        <w:t xml:space="preserve">nhân: </w:t>
+      </w:r>
+      <w:bookmarkStart w:id="0" w:name="_GoBack"/>
+      <w:bookmarkEnd w:id="0"/>
     </w:p>
     <w:p>
       <w:pPr>
@@ -48,6 +53,12 @@
       </w:pPr>
       <w:r>
         <w:t>+ Luyện bài nghe</w:t>
+      </w:r>
+      <w:r>
+        <w:t>: baitapngheapi.java; baitapngheclientapi.java</w:t>
+      </w:r>
+      <w:r>
+        <w:t xml:space="preserve">; </w:t>
       </w:r>
     </w:p>
     <w:p>
@@ -657,8 +668,6 @@
         </w:rPr>
         <w:t>:</w:t>
       </w:r>
-      <w:bookmarkStart w:id="0" w:name="_GoBack"/>
-      <w:bookmarkEnd w:id="0"/>
     </w:p>
     <w:p>
       <w:pPr>

</xml_diff>